<commit_message>
daba error en subir platillas se el uso del webhost por directory.getcurrentDirectory
</commit_message>
<xml_diff>
--- a/ContratosToyyoda/wwwroot/Plantilla/Permanente.docx
+++ b/ContratosToyyoda/wwwroot/Plantilla/Permanente.docx
@@ -193,121 +193,113 @@
         </w:rPr>
         <w:t>]</w:t>
       </w:r>
+    </w:p>
+    <w:p>
+      <w:pPr>
+        <w:rPr>
+          <w:lang w:val="es-SV"/>
+        </w:rPr>
+      </w:pPr>
+      <w:r>
+        <w:rPr>
+          <w:lang w:val="es-SV"/>
+        </w:rPr>
+        <w:t>ID de usuario: [</w:t>
+      </w:r>
+      <w:proofErr w:type="spellStart"/>
+      <w:r>
+        <w:rPr>
+          <w:lang w:val="es-SV"/>
+        </w:rPr>
+        <w:t>i</w:t>
+      </w:r>
+      <w:r>
+        <w:rPr>
+          <w:lang w:val="es-SV"/>
+        </w:rPr>
+        <w:t>dUser</w:t>
+      </w:r>
+      <w:proofErr w:type="spellEnd"/>
+      <w:r>
+        <w:rPr>
+          <w:lang w:val="es-SV"/>
+        </w:rPr>
+        <w:t>]</w:t>
+      </w:r>
+    </w:p>
+    <w:p>
+      <w:pPr>
+        <w:rPr>
+          <w:lang w:val="es-SV"/>
+        </w:rPr>
+      </w:pPr>
+      <w:r>
+        <w:rPr>
+          <w:lang w:val="es-SV"/>
+        </w:rPr>
+        <w:t>ID de país: [</w:t>
+      </w:r>
+      <w:proofErr w:type="spellStart"/>
+      <w:r>
+        <w:rPr>
+          <w:lang w:val="es-SV"/>
+        </w:rPr>
+        <w:t>i</w:t>
+      </w:r>
+      <w:r>
+        <w:rPr>
+          <w:lang w:val="es-SV"/>
+        </w:rPr>
+        <w:t>dPais</w:t>
+      </w:r>
+      <w:proofErr w:type="spellEnd"/>
+      <w:r>
+        <w:rPr>
+          <w:lang w:val="es-SV"/>
+        </w:rPr>
+        <w:t>]</w:t>
+      </w:r>
+    </w:p>
+    <w:p>
+      <w:pPr>
+        <w:rPr>
+          <w:lang w:val="es-SV"/>
+        </w:rPr>
+      </w:pPr>
+    </w:p>
+    <w:p>
+      <w:pPr>
+        <w:rPr>
+          <w:lang w:val="es-SV"/>
+        </w:rPr>
+      </w:pPr>
+      <w:r>
+        <w:rPr>
+          <w:lang w:val="es-SV"/>
+        </w:rPr>
+        <w:t>Términos y condiciones:</w:t>
+      </w:r>
+    </w:p>
+    <w:p>
+      <w:pPr>
+        <w:rPr>
+          <w:lang w:val="es-SV"/>
+        </w:rPr>
+      </w:pPr>
+    </w:p>
+    <w:p>
+      <w:proofErr w:type="spellStart"/>
+      <w:r>
+        <w:t>Modificado</w:t>
+      </w:r>
+      <w:proofErr w:type="spellEnd"/>
+      <w:r>
+        <w:t xml:space="preserve"> 01</w:t>
+      </w:r>
       <w:bookmarkStart w:id="0" w:name="_GoBack"/>
       <w:bookmarkEnd w:id="0"/>
-    </w:p>
-    <w:p>
-      <w:pPr>
-        <w:rPr>
-          <w:lang w:val="es-SV"/>
-        </w:rPr>
-      </w:pPr>
-      <w:r>
-        <w:rPr>
-          <w:lang w:val="es-SV"/>
-        </w:rPr>
-        <w:t>ID de usuario: [</w:t>
-      </w:r>
-      <w:proofErr w:type="spellStart"/>
-      <w:r>
-        <w:rPr>
-          <w:lang w:val="es-SV"/>
-        </w:rPr>
-        <w:t>i</w:t>
-      </w:r>
-      <w:r>
-        <w:rPr>
-          <w:lang w:val="es-SV"/>
-        </w:rPr>
-        <w:t>dUser</w:t>
-      </w:r>
-      <w:proofErr w:type="spellEnd"/>
-      <w:r>
-        <w:rPr>
-          <w:lang w:val="es-SV"/>
-        </w:rPr>
-        <w:t>]</w:t>
-      </w:r>
-    </w:p>
-    <w:p>
-      <w:pPr>
-        <w:rPr>
-          <w:lang w:val="es-SV"/>
-        </w:rPr>
-      </w:pPr>
-      <w:r>
-        <w:rPr>
-          <w:lang w:val="es-SV"/>
-        </w:rPr>
-        <w:t>ID de país: [</w:t>
-      </w:r>
-      <w:proofErr w:type="spellStart"/>
-      <w:r>
-        <w:rPr>
-          <w:lang w:val="es-SV"/>
-        </w:rPr>
-        <w:t>i</w:t>
-      </w:r>
-      <w:r>
-        <w:rPr>
-          <w:lang w:val="es-SV"/>
-        </w:rPr>
-        <w:t>dPais</w:t>
-      </w:r>
-      <w:proofErr w:type="spellEnd"/>
-      <w:r>
-        <w:rPr>
-          <w:lang w:val="es-SV"/>
-        </w:rPr>
-        <w:t>]</w:t>
-      </w:r>
-    </w:p>
-    <w:p>
-      <w:pPr>
-        <w:rPr>
-          <w:lang w:val="es-SV"/>
-        </w:rPr>
-      </w:pPr>
-    </w:p>
-    <w:p>
-      <w:pPr>
-        <w:rPr>
-          <w:lang w:val="es-SV"/>
-        </w:rPr>
-      </w:pPr>
-      <w:r>
-        <w:rPr>
-          <w:lang w:val="es-SV"/>
-        </w:rPr>
-        <w:t>Términos y condiciones:</w:t>
-      </w:r>
-    </w:p>
-    <w:p>
-      <w:pPr>
-        <w:rPr>
-          <w:lang w:val="es-SV"/>
-        </w:rPr>
-      </w:pPr>
-    </w:p>
-    <w:p>
-      <w:r>
-        <w:t xml:space="preserve">Lorem ipsum dolor sit </w:t>
-      </w:r>
-      <w:proofErr w:type="spellStart"/>
-      <w:r>
-        <w:t>amet</w:t>
-      </w:r>
-      <w:proofErr w:type="spellEnd"/>
-      <w:r>
-        <w:t xml:space="preserve">, </w:t>
-      </w:r>
-      <w:proofErr w:type="spellStart"/>
-      <w:r>
-        <w:t>consectetur</w:t>
-      </w:r>
-      <w:proofErr w:type="spellEnd"/>
-      <w:r>
-        <w:t xml:space="preserve"> </w:t>
+      <w:r>
+        <w:t xml:space="preserve">consectetur </w:t>
       </w:r>
       <w:proofErr w:type="spellStart"/>
       <w:r>

</xml_diff>

<commit_message>
ultimos cambios , ahora intentare fijar el user que crea el contrato
</commit_message>
<xml_diff>
--- a/ContratosToyyoda/wwwroot/Plantilla/Permanente.docx
+++ b/ContratosToyyoda/wwwroot/Plantilla/Permanente.docx
@@ -25,9 +25,6 @@
     <w:p>
       <w:pPr>
         <w:pStyle w:val="Ttulo1"/>
-        <w:rPr>
-          <w:u w:val="single"/>
-        </w:rPr>
       </w:pPr>
       <w:r>
         <w:rPr>
@@ -36,697 +33,13 @@
           <w:sz w:val="48"/>
           <w:szCs w:val="48"/>
         </w:rPr>
-        <w:t>PERMANENTE</w:t>
+        <w:t>TEMPORAL</w:t>
       </w:r>
     </w:p>
     <w:p/>
     <w:p/>
     <w:p/>
     <w:p/>
-    <w:tbl>
-      <w:tblPr>
-        <w:tblStyle w:val="Tablaconcuadrcula"/>
-        <w:tblpPr w:leftFromText="141" w:rightFromText="141" w:vertAnchor="text" w:horzAnchor="page" w:tblpX="976" w:tblpY="25"/>
-        <w:tblOverlap w:val="never"/>
-        <w:tblW w:w="0" w:type="auto"/>
-        <w:tblLook w:val="04A0" w:firstRow="1" w:lastRow="0" w:firstColumn="1" w:lastColumn="0" w:noHBand="0" w:noVBand="1"/>
-      </w:tblPr>
-      <w:tblGrid>
-        <w:gridCol w:w="4748"/>
-      </w:tblGrid>
-      <w:tr>
-        <w:trPr>
-          <w:trHeight w:val="380"/>
-        </w:trPr>
-        <w:tc>
-          <w:tcPr>
-            <w:tcW w:w="4748" w:type="dxa"/>
-          </w:tcPr>
-          <w:p>
-            <w:pPr>
-              <w:jc w:val="center"/>
-              <w:rPr>
-                <w:b/>
-                <w:bCs/>
-              </w:rPr>
-            </w:pPr>
-            <w:r>
-              <w:rPr>
-                <w:b/>
-                <w:bCs/>
-              </w:rPr>
-              <w:t>GENERALES DEL PATRONO</w:t>
-            </w:r>
-          </w:p>
-        </w:tc>
-      </w:tr>
-      <w:tr>
-        <w:trPr>
-          <w:trHeight w:val="359"/>
-        </w:trPr>
-        <w:tc>
-          <w:tcPr>
-            <w:tcW w:w="4748" w:type="dxa"/>
-          </w:tcPr>
-          <w:p>
-            <w:pPr>
-              <w:rPr>
-                <w:b/>
-                <w:bCs/>
-              </w:rPr>
-            </w:pPr>
-            <w:r>
-              <w:rPr>
-                <w:b/>
-                <w:bCs/>
-              </w:rPr>
-              <w:t>NOMBRE:</w:t>
-            </w:r>
-            <w:r>
-              <w:rPr>
-                <w:b/>
-                <w:bCs/>
-              </w:rPr>
-              <w:t xml:space="preserve"> </w:t>
-            </w:r>
-            <w:r>
-              <w:rPr>
-                <w:lang w:val="es-SV"/>
-              </w:rPr>
-              <w:t>[n</w:t>
-            </w:r>
-            <w:r>
-              <w:rPr>
-                <w:lang w:val="es-SV"/>
-              </w:rPr>
-              <w:t>ombre</w:t>
-            </w:r>
-            <w:r>
-              <w:rPr>
-                <w:lang w:val="es-SV"/>
-              </w:rPr>
-              <w:t>A</w:t>
-            </w:r>
-            <w:r>
-              <w:rPr>
-                <w:lang w:val="es-SV"/>
-              </w:rPr>
-              <w:t>]</w:t>
-            </w:r>
-            <w:r>
-              <w:rPr>
-                <w:lang w:val="es-SV"/>
-              </w:rPr>
-              <w:t xml:space="preserve">  [a</w:t>
-            </w:r>
-            <w:r>
-              <w:rPr>
-                <w:lang w:val="es-SV"/>
-              </w:rPr>
-              <w:t>pellido</w:t>
-            </w:r>
-            <w:r>
-              <w:rPr>
-                <w:lang w:val="es-SV"/>
-              </w:rPr>
-              <w:t>A</w:t>
-            </w:r>
-            <w:r>
-              <w:rPr>
-                <w:lang w:val="es-SV"/>
-              </w:rPr>
-              <w:t>]</w:t>
-            </w:r>
-          </w:p>
-        </w:tc>
-      </w:tr>
-      <w:tr>
-        <w:trPr>
-          <w:trHeight w:val="380"/>
-        </w:trPr>
-        <w:tc>
-          <w:tcPr>
-            <w:tcW w:w="4748" w:type="dxa"/>
-          </w:tcPr>
-          <w:p>
-            <w:pPr>
-              <w:rPr>
-                <w:b/>
-                <w:bCs/>
-              </w:rPr>
-            </w:pPr>
-            <w:r>
-              <w:rPr>
-                <w:b/>
-                <w:bCs/>
-              </w:rPr>
-              <w:t>EDAD:</w:t>
-            </w:r>
-            <w:r>
-              <w:rPr>
-                <w:b/>
-                <w:bCs/>
-              </w:rPr>
-              <w:t xml:space="preserve"> </w:t>
-            </w:r>
-            <w:r>
-              <w:rPr>
-                <w:lang w:val="es-SV"/>
-              </w:rPr>
-              <w:t>[edadA</w:t>
-            </w:r>
-            <w:r>
-              <w:rPr>
-                <w:lang w:val="es-SV"/>
-              </w:rPr>
-              <w:t>]</w:t>
-            </w:r>
-            <w:r>
-              <w:rPr>
-                <w:lang w:val="es-SV"/>
-              </w:rPr>
-              <w:t xml:space="preserve">  </w:t>
-            </w:r>
-          </w:p>
-        </w:tc>
-      </w:tr>
-      <w:tr>
-        <w:trPr>
-          <w:trHeight w:val="359"/>
-        </w:trPr>
-        <w:tc>
-          <w:tcPr>
-            <w:tcW w:w="4748" w:type="dxa"/>
-          </w:tcPr>
-          <w:p>
-            <w:pPr>
-              <w:rPr>
-                <w:b/>
-                <w:bCs/>
-              </w:rPr>
-            </w:pPr>
-            <w:r>
-              <w:rPr>
-                <w:b/>
-                <w:bCs/>
-              </w:rPr>
-              <w:t>SEXO:</w:t>
-            </w:r>
-            <w:r>
-              <w:rPr>
-                <w:b/>
-                <w:bCs/>
-              </w:rPr>
-              <w:t xml:space="preserve"> </w:t>
-            </w:r>
-            <w:r>
-              <w:rPr>
-                <w:lang w:val="es-SV"/>
-              </w:rPr>
-              <w:t>[sexo</w:t>
-            </w:r>
-            <w:r>
-              <w:rPr>
-                <w:lang w:val="es-SV"/>
-              </w:rPr>
-              <w:t>A</w:t>
-            </w:r>
-            <w:r>
-              <w:rPr>
-                <w:lang w:val="es-SV"/>
-              </w:rPr>
-              <w:t>]</w:t>
-            </w:r>
-          </w:p>
-        </w:tc>
-      </w:tr>
-      <w:tr>
-        <w:trPr>
-          <w:trHeight w:val="380"/>
-        </w:trPr>
-        <w:tc>
-          <w:tcPr>
-            <w:tcW w:w="4748" w:type="dxa"/>
-          </w:tcPr>
-          <w:p>
-            <w:pPr>
-              <w:rPr>
-                <w:b/>
-                <w:bCs/>
-                <w:u w:val="single"/>
-              </w:rPr>
-            </w:pPr>
-            <w:r>
-              <w:rPr>
-                <w:b/>
-                <w:bCs/>
-              </w:rPr>
-              <w:t>ESTADO FAMILIAR:</w:t>
-            </w:r>
-            <w:r>
-              <w:rPr>
-                <w:b/>
-                <w:bCs/>
-              </w:rPr>
-              <w:t xml:space="preserve"> </w:t>
-            </w:r>
-            <w:r>
-              <w:rPr>
-                <w:lang w:val="es-SV"/>
-              </w:rPr>
-              <w:t>[</w:t>
-            </w:r>
-            <w:r>
-              <w:rPr>
-                <w:rFonts w:ascii="Cascadia Mono" w:hAnsi="Cascadia Mono" w:cs="Cascadia Mono"/>
-                <w:color w:val="000000"/>
-                <w:sz w:val="19"/>
-                <w:szCs w:val="19"/>
-                <w:lang w:val="es-SV"/>
-              </w:rPr>
-              <w:t>estadoFamiliarA</w:t>
-            </w:r>
-            <w:r>
-              <w:rPr>
-                <w:lang w:val="es-SV"/>
-              </w:rPr>
-              <w:t>]</w:t>
-            </w:r>
-          </w:p>
-        </w:tc>
-      </w:tr>
-      <w:tr>
-        <w:trPr>
-          <w:trHeight w:val="359"/>
-        </w:trPr>
-        <w:tc>
-          <w:tcPr>
-            <w:tcW w:w="4748" w:type="dxa"/>
-          </w:tcPr>
-          <w:p>
-            <w:pPr>
-              <w:rPr>
-                <w:b/>
-                <w:bCs/>
-              </w:rPr>
-            </w:pPr>
-            <w:r>
-              <w:rPr>
-                <w:b/>
-                <w:bCs/>
-              </w:rPr>
-              <w:t>PROFESION U OFICIO</w:t>
-            </w:r>
-            <w:r>
-              <w:rPr>
-                <w:b/>
-                <w:bCs/>
-              </w:rPr>
-              <w:t>:</w:t>
-            </w:r>
-            <w:r>
-              <w:rPr>
-                <w:b/>
-                <w:bCs/>
-              </w:rPr>
-              <w:t xml:space="preserve"> </w:t>
-            </w:r>
-            <w:r>
-              <w:rPr>
-                <w:lang w:val="es-SV"/>
-              </w:rPr>
-              <w:t>[</w:t>
-            </w:r>
-            <w:r>
-              <w:rPr>
-                <w:rFonts w:ascii="Cascadia Mono" w:hAnsi="Cascadia Mono" w:cs="Cascadia Mono"/>
-                <w:color w:val="000000"/>
-                <w:sz w:val="19"/>
-                <w:szCs w:val="19"/>
-                <w:lang w:val="es-SV"/>
-              </w:rPr>
-              <w:t>profesion</w:t>
-            </w:r>
-            <w:r>
-              <w:rPr>
-                <w:lang w:val="es-SV"/>
-              </w:rPr>
-              <w:t>A</w:t>
-            </w:r>
-            <w:r>
-              <w:rPr>
-                <w:lang w:val="es-SV"/>
-              </w:rPr>
-              <w:t>]</w:t>
-            </w:r>
-          </w:p>
-        </w:tc>
-      </w:tr>
-      <w:tr>
-        <w:trPr>
-          <w:trHeight w:val="380"/>
-        </w:trPr>
-        <w:tc>
-          <w:tcPr>
-            <w:tcW w:w="4748" w:type="dxa"/>
-          </w:tcPr>
-          <w:p>
-            <w:pPr>
-              <w:rPr>
-                <w:b/>
-                <w:bCs/>
-              </w:rPr>
-            </w:pPr>
-            <w:r>
-              <w:rPr>
-                <w:b/>
-                <w:bCs/>
-              </w:rPr>
-              <w:t>DOMICILIO:</w:t>
-            </w:r>
-            <w:r>
-              <w:rPr>
-                <w:b/>
-                <w:bCs/>
-              </w:rPr>
-              <w:t xml:space="preserve"> </w:t>
-            </w:r>
-            <w:r>
-              <w:rPr>
-                <w:lang w:val="es-SV"/>
-              </w:rPr>
-              <w:t>[</w:t>
-            </w:r>
-            <w:r>
-              <w:rPr>
-                <w:rFonts w:ascii="Cascadia Mono" w:hAnsi="Cascadia Mono" w:cs="Cascadia Mono"/>
-                <w:color w:val="000000"/>
-                <w:sz w:val="19"/>
-                <w:szCs w:val="19"/>
-                <w:lang w:val="es-SV"/>
-              </w:rPr>
-              <w:t>domicilio</w:t>
-            </w:r>
-            <w:r>
-              <w:rPr>
-                <w:rFonts w:ascii="Cascadia Mono" w:hAnsi="Cascadia Mono" w:cs="Cascadia Mono"/>
-                <w:color w:val="000000"/>
-                <w:sz w:val="19"/>
-                <w:szCs w:val="19"/>
-                <w:lang w:val="es-SV"/>
-              </w:rPr>
-              <w:t>A</w:t>
-            </w:r>
-            <w:r>
-              <w:rPr>
-                <w:lang w:val="es-SV"/>
-              </w:rPr>
-              <w:t>]</w:t>
-            </w:r>
-          </w:p>
-        </w:tc>
-      </w:tr>
-      <w:tr>
-        <w:trPr>
-          <w:trHeight w:val="380"/>
-        </w:trPr>
-        <w:tc>
-          <w:tcPr>
-            <w:tcW w:w="4748" w:type="dxa"/>
-          </w:tcPr>
-          <w:p>
-            <w:pPr>
-              <w:rPr>
-                <w:b/>
-                <w:bCs/>
-              </w:rPr>
-            </w:pPr>
-            <w:r>
-              <w:rPr>
-                <w:b/>
-                <w:bCs/>
-              </w:rPr>
-              <w:t>DIRECCION:</w:t>
-            </w:r>
-            <w:r>
-              <w:rPr>
-                <w:b/>
-                <w:bCs/>
-              </w:rPr>
-              <w:t xml:space="preserve"> </w:t>
-            </w:r>
-            <w:r>
-              <w:rPr>
-                <w:lang w:val="es-SV"/>
-              </w:rPr>
-              <w:t>[</w:t>
-            </w:r>
-            <w:r>
-              <w:rPr>
-                <w:rFonts w:ascii="Cascadia Mono" w:hAnsi="Cascadia Mono" w:cs="Cascadia Mono"/>
-                <w:color w:val="000000"/>
-                <w:sz w:val="19"/>
-                <w:szCs w:val="19"/>
-                <w:lang w:val="es-SV"/>
-              </w:rPr>
-              <w:t>domicilio</w:t>
-            </w:r>
-            <w:r>
-              <w:rPr>
-                <w:rFonts w:ascii="Cascadia Mono" w:hAnsi="Cascadia Mono" w:cs="Cascadia Mono"/>
-                <w:color w:val="000000"/>
-                <w:sz w:val="19"/>
-                <w:szCs w:val="19"/>
-                <w:lang w:val="es-SV"/>
-              </w:rPr>
-              <w:t>A</w:t>
-            </w:r>
-            <w:r>
-              <w:rPr>
-                <w:lang w:val="es-SV"/>
-              </w:rPr>
-              <w:t>]</w:t>
-            </w:r>
-          </w:p>
-        </w:tc>
-      </w:tr>
-      <w:tr>
-        <w:trPr>
-          <w:trHeight w:val="380"/>
-        </w:trPr>
-        <w:tc>
-          <w:tcPr>
-            <w:tcW w:w="4748" w:type="dxa"/>
-          </w:tcPr>
-          <w:p>
-            <w:pPr>
-              <w:rPr>
-                <w:b/>
-                <w:bCs/>
-              </w:rPr>
-            </w:pPr>
-            <w:r>
-              <w:rPr>
-                <w:b/>
-                <w:bCs/>
-              </w:rPr>
-              <w:t>NACIONALIDAD:</w:t>
-            </w:r>
-            <w:r>
-              <w:rPr>
-                <w:b/>
-                <w:bCs/>
-              </w:rPr>
-              <w:t xml:space="preserve"> </w:t>
-            </w:r>
-            <w:r>
-              <w:rPr>
-                <w:lang w:val="es-SV"/>
-              </w:rPr>
-              <w:t>[</w:t>
-            </w:r>
-            <w:r>
-              <w:rPr>
-                <w:rFonts w:ascii="Cascadia Mono" w:hAnsi="Cascadia Mono" w:cs="Cascadia Mono"/>
-                <w:color w:val="000000"/>
-                <w:sz w:val="19"/>
-                <w:szCs w:val="19"/>
-                <w:lang w:val="es-SV"/>
-              </w:rPr>
-              <w:t>nacionalidad</w:t>
-            </w:r>
-            <w:r>
-              <w:rPr>
-                <w:rFonts w:ascii="Cascadia Mono" w:hAnsi="Cascadia Mono" w:cs="Cascadia Mono"/>
-                <w:color w:val="000000"/>
-                <w:sz w:val="19"/>
-                <w:szCs w:val="19"/>
-                <w:lang w:val="es-SV"/>
-              </w:rPr>
-              <w:t>A</w:t>
-            </w:r>
-            <w:r>
-              <w:rPr>
-                <w:lang w:val="es-SV"/>
-              </w:rPr>
-              <w:t>]</w:t>
-            </w:r>
-          </w:p>
-        </w:tc>
-      </w:tr>
-      <w:tr>
-        <w:trPr>
-          <w:trHeight w:val="359"/>
-        </w:trPr>
-        <w:tc>
-          <w:tcPr>
-            <w:tcW w:w="4748" w:type="dxa"/>
-          </w:tcPr>
-          <w:p>
-            <w:pPr>
-              <w:rPr>
-                <w:b/>
-                <w:bCs/>
-              </w:rPr>
-            </w:pPr>
-            <w:r>
-              <w:rPr>
-                <w:lang w:val="es-SV"/>
-              </w:rPr>
-              <w:t>[</w:t>
-            </w:r>
-            <w:r>
-              <w:rPr>
-                <w:rFonts w:ascii="Cascadia Mono" w:hAnsi="Cascadia Mono" w:cs="Cascadia Mono"/>
-                <w:color w:val="000000"/>
-                <w:sz w:val="19"/>
-                <w:szCs w:val="19"/>
-                <w:lang w:val="es-SV"/>
-              </w:rPr>
-              <w:t>TipoDoc</w:t>
-            </w:r>
-            <w:r>
-              <w:rPr>
-                <w:rFonts w:ascii="Cascadia Mono" w:hAnsi="Cascadia Mono" w:cs="Cascadia Mono"/>
-                <w:color w:val="000000"/>
-                <w:sz w:val="19"/>
-                <w:szCs w:val="19"/>
-                <w:lang w:val="es-SV"/>
-              </w:rPr>
-              <w:t>A</w:t>
-            </w:r>
-            <w:r>
-              <w:rPr>
-                <w:lang w:val="es-SV"/>
-              </w:rPr>
-              <w:t>]</w:t>
-            </w:r>
-            <w:r>
-              <w:rPr>
-                <w:lang w:val="es-SV"/>
-              </w:rPr>
-              <w:t xml:space="preserve"> </w:t>
-            </w:r>
-            <w:r>
-              <w:rPr>
-                <w:b/>
-                <w:bCs/>
-              </w:rPr>
-              <w:t>:</w:t>
-            </w:r>
-            <w:r>
-              <w:rPr>
-                <w:b/>
-                <w:bCs/>
-              </w:rPr>
-              <w:t xml:space="preserve"> </w:t>
-            </w:r>
-            <w:r>
-              <w:rPr>
-                <w:lang w:val="es-SV"/>
-              </w:rPr>
-              <w:t>[</w:t>
-            </w:r>
-            <w:r>
-              <w:rPr>
-                <w:rFonts w:ascii="Cascadia Mono" w:hAnsi="Cascadia Mono" w:cs="Cascadia Mono"/>
-                <w:color w:val="000000"/>
-                <w:sz w:val="19"/>
-                <w:szCs w:val="19"/>
-                <w:lang w:val="es-SV"/>
-              </w:rPr>
-              <w:t>numDocId</w:t>
-            </w:r>
-            <w:r>
-              <w:rPr>
-                <w:rFonts w:ascii="Cascadia Mono" w:hAnsi="Cascadia Mono" w:cs="Cascadia Mono"/>
-                <w:color w:val="000000"/>
-                <w:sz w:val="19"/>
-                <w:szCs w:val="19"/>
-                <w:lang w:val="es-SV"/>
-              </w:rPr>
-              <w:t>A</w:t>
-            </w:r>
-            <w:r>
-              <w:rPr>
-                <w:lang w:val="es-SV"/>
-              </w:rPr>
-              <w:t>]</w:t>
-            </w:r>
-          </w:p>
-        </w:tc>
-      </w:tr>
-      <w:tr>
-        <w:trPr>
-          <w:trHeight w:val="380"/>
-        </w:trPr>
-        <w:tc>
-          <w:tcPr>
-            <w:tcW w:w="4748" w:type="dxa"/>
-          </w:tcPr>
-          <w:p>
-            <w:pPr>
-              <w:rPr>
-                <w:b/>
-                <w:bCs/>
-              </w:rPr>
-            </w:pPr>
-            <w:r>
-              <w:rPr>
-                <w:b/>
-                <w:bCs/>
-              </w:rPr>
-              <w:t>EXPEDIDO EN:</w:t>
-            </w:r>
-          </w:p>
-        </w:tc>
-      </w:tr>
-      <w:tr>
-        <w:trPr>
-          <w:trHeight w:val="359"/>
-        </w:trPr>
-        <w:tc>
-          <w:tcPr>
-            <w:tcW w:w="4748" w:type="dxa"/>
-          </w:tcPr>
-          <w:p>
-            <w:r>
-              <w:t>Que en lo sucesivo se llamará “LA EMPRESA” o “EL</w:t>
-            </w:r>
-          </w:p>
-          <w:p>
-            <w:r>
-              <w:t>PATRONO”</w:t>
-            </w:r>
-          </w:p>
-          <w:p>
-            <w:r>
-              <w:t>Actuando como Apoderado de la Sociedad.</w:t>
-            </w:r>
-          </w:p>
-        </w:tc>
-      </w:tr>
-    </w:tbl>
     <w:tbl>
       <w:tblPr>
         <w:tblStyle w:val="Tablaconcuadrcula"/>
@@ -1087,8 +400,6 @@
               </w:rPr>
               <w:t>]</w:t>
             </w:r>
-            <w:bookmarkStart w:id="0" w:name="_GoBack"/>
-            <w:bookmarkEnd w:id="0"/>
           </w:p>
         </w:tc>
       </w:tr>
@@ -1239,12 +550,6 @@
             </w:r>
             <w:r>
               <w:rPr>
-                <w:lang w:val="es-SV"/>
-              </w:rPr>
-              <w:t xml:space="preserve"> </w:t>
-            </w:r>
-            <w:r>
-              <w:rPr>
                 <w:b/>
                 <w:bCs/>
               </w:rPr>
@@ -1348,6 +653,613 @@
         </w:tc>
       </w:tr>
     </w:tbl>
+    <w:tbl>
+      <w:tblPr>
+        <w:tblStyle w:val="Tablaconcuadrcula"/>
+        <w:tblpPr w:leftFromText="141" w:rightFromText="141" w:vertAnchor="text" w:horzAnchor="page" w:tblpX="1126" w:tblpY="-39"/>
+        <w:tblOverlap w:val="never"/>
+        <w:tblW w:w="0" w:type="auto"/>
+        <w:tblLook w:val="04A0" w:firstRow="1" w:lastRow="0" w:firstColumn="1" w:lastColumn="0" w:noHBand="0" w:noVBand="1"/>
+      </w:tblPr>
+      <w:tblGrid>
+        <w:gridCol w:w="4748"/>
+      </w:tblGrid>
+      <w:tr>
+        <w:trPr>
+          <w:trHeight w:val="380"/>
+        </w:trPr>
+        <w:tc>
+          <w:tcPr>
+            <w:tcW w:w="4748" w:type="dxa"/>
+          </w:tcPr>
+          <w:p>
+            <w:pPr>
+              <w:jc w:val="center"/>
+              <w:rPr>
+                <w:b/>
+                <w:bCs/>
+              </w:rPr>
+            </w:pPr>
+            <w:r>
+              <w:rPr>
+                <w:b/>
+                <w:bCs/>
+              </w:rPr>
+              <w:t>GENERALES DEL PATRONO</w:t>
+            </w:r>
+          </w:p>
+        </w:tc>
+      </w:tr>
+      <w:tr>
+        <w:trPr>
+          <w:trHeight w:val="359"/>
+        </w:trPr>
+        <w:tc>
+          <w:tcPr>
+            <w:tcW w:w="4748" w:type="dxa"/>
+          </w:tcPr>
+          <w:p>
+            <w:pPr>
+              <w:rPr>
+                <w:b/>
+                <w:bCs/>
+              </w:rPr>
+            </w:pPr>
+            <w:r>
+              <w:rPr>
+                <w:b/>
+                <w:bCs/>
+              </w:rPr>
+              <w:t>NOMBRE:</w:t>
+            </w:r>
+            <w:r>
+              <w:rPr>
+                <w:b/>
+                <w:bCs/>
+              </w:rPr>
+              <w:t xml:space="preserve"> </w:t>
+            </w:r>
+            <w:r>
+              <w:rPr>
+                <w:lang w:val="es-SV"/>
+              </w:rPr>
+              <w:t>[n</w:t>
+            </w:r>
+            <w:r>
+              <w:rPr>
+                <w:lang w:val="es-SV"/>
+              </w:rPr>
+              <w:t>ombre</w:t>
+            </w:r>
+            <w:r>
+              <w:rPr>
+                <w:lang w:val="es-SV"/>
+              </w:rPr>
+              <w:t>A</w:t>
+            </w:r>
+            <w:r>
+              <w:rPr>
+                <w:lang w:val="es-SV"/>
+              </w:rPr>
+              <w:t>]</w:t>
+            </w:r>
+            <w:r>
+              <w:rPr>
+                <w:lang w:val="es-SV"/>
+              </w:rPr>
+              <w:t xml:space="preserve">  [a</w:t>
+            </w:r>
+            <w:r>
+              <w:rPr>
+                <w:lang w:val="es-SV"/>
+              </w:rPr>
+              <w:t>pellido</w:t>
+            </w:r>
+            <w:r>
+              <w:rPr>
+                <w:lang w:val="es-SV"/>
+              </w:rPr>
+              <w:t>A</w:t>
+            </w:r>
+            <w:r>
+              <w:rPr>
+                <w:lang w:val="es-SV"/>
+              </w:rPr>
+              <w:t>]</w:t>
+            </w:r>
+          </w:p>
+        </w:tc>
+      </w:tr>
+      <w:tr>
+        <w:trPr>
+          <w:trHeight w:val="380"/>
+        </w:trPr>
+        <w:tc>
+          <w:tcPr>
+            <w:tcW w:w="4748" w:type="dxa"/>
+          </w:tcPr>
+          <w:p>
+            <w:pPr>
+              <w:rPr>
+                <w:b/>
+                <w:bCs/>
+              </w:rPr>
+            </w:pPr>
+            <w:r>
+              <w:rPr>
+                <w:b/>
+                <w:bCs/>
+              </w:rPr>
+              <w:t>EDAD:</w:t>
+            </w:r>
+            <w:r>
+              <w:rPr>
+                <w:b/>
+                <w:bCs/>
+              </w:rPr>
+              <w:t xml:space="preserve"> </w:t>
+            </w:r>
+            <w:r>
+              <w:rPr>
+                <w:lang w:val="es-SV"/>
+              </w:rPr>
+              <w:t>[edadA</w:t>
+            </w:r>
+            <w:r>
+              <w:rPr>
+                <w:lang w:val="es-SV"/>
+              </w:rPr>
+              <w:t>]</w:t>
+            </w:r>
+            <w:r>
+              <w:rPr>
+                <w:lang w:val="es-SV"/>
+              </w:rPr>
+              <w:t xml:space="preserve">  </w:t>
+            </w:r>
+          </w:p>
+        </w:tc>
+      </w:tr>
+      <w:tr>
+        <w:trPr>
+          <w:trHeight w:val="359"/>
+        </w:trPr>
+        <w:tc>
+          <w:tcPr>
+            <w:tcW w:w="4748" w:type="dxa"/>
+          </w:tcPr>
+          <w:p>
+            <w:pPr>
+              <w:rPr>
+                <w:b/>
+                <w:bCs/>
+              </w:rPr>
+            </w:pPr>
+            <w:r>
+              <w:rPr>
+                <w:b/>
+                <w:bCs/>
+              </w:rPr>
+              <w:t>SEXO:</w:t>
+            </w:r>
+            <w:r>
+              <w:rPr>
+                <w:b/>
+                <w:bCs/>
+              </w:rPr>
+              <w:t xml:space="preserve"> </w:t>
+            </w:r>
+            <w:r>
+              <w:rPr>
+                <w:lang w:val="es-SV"/>
+              </w:rPr>
+              <w:t>[sexoA</w:t>
+            </w:r>
+            <w:r>
+              <w:rPr>
+                <w:lang w:val="es-SV"/>
+              </w:rPr>
+              <w:t>]</w:t>
+            </w:r>
+          </w:p>
+        </w:tc>
+      </w:tr>
+      <w:tr>
+        <w:trPr>
+          <w:trHeight w:val="380"/>
+        </w:trPr>
+        <w:tc>
+          <w:tcPr>
+            <w:tcW w:w="4748" w:type="dxa"/>
+          </w:tcPr>
+          <w:p>
+            <w:pPr>
+              <w:rPr>
+                <w:b/>
+                <w:bCs/>
+              </w:rPr>
+            </w:pPr>
+            <w:r>
+              <w:rPr>
+                <w:b/>
+                <w:bCs/>
+              </w:rPr>
+              <w:t>ESTADO FAMILIAR:</w:t>
+            </w:r>
+            <w:r>
+              <w:rPr>
+                <w:b/>
+                <w:bCs/>
+              </w:rPr>
+              <w:t xml:space="preserve"> </w:t>
+            </w:r>
+            <w:r>
+              <w:rPr>
+                <w:lang w:val="es-SV"/>
+              </w:rPr>
+              <w:t>[</w:t>
+            </w:r>
+            <w:r>
+              <w:rPr>
+                <w:rFonts w:ascii="Cascadia Mono" w:hAnsi="Cascadia Mono" w:cs="Cascadia Mono"/>
+                <w:color w:val="000000"/>
+                <w:sz w:val="19"/>
+                <w:szCs w:val="19"/>
+                <w:lang w:val="es-SV"/>
+              </w:rPr>
+              <w:t>estadoFamiliarA</w:t>
+            </w:r>
+            <w:r>
+              <w:rPr>
+                <w:lang w:val="es-SV"/>
+              </w:rPr>
+              <w:t>]</w:t>
+            </w:r>
+          </w:p>
+        </w:tc>
+      </w:tr>
+      <w:tr>
+        <w:trPr>
+          <w:trHeight w:val="359"/>
+        </w:trPr>
+        <w:tc>
+          <w:tcPr>
+            <w:tcW w:w="4748" w:type="dxa"/>
+          </w:tcPr>
+          <w:p>
+            <w:pPr>
+              <w:rPr>
+                <w:b/>
+                <w:bCs/>
+              </w:rPr>
+            </w:pPr>
+            <w:r>
+              <w:rPr>
+                <w:b/>
+                <w:bCs/>
+              </w:rPr>
+              <w:t>PROFESION U OFICIO</w:t>
+            </w:r>
+            <w:r>
+              <w:rPr>
+                <w:b/>
+                <w:bCs/>
+              </w:rPr>
+              <w:t>:</w:t>
+            </w:r>
+            <w:r>
+              <w:rPr>
+                <w:lang w:val="es-SV"/>
+              </w:rPr>
+              <w:t>[</w:t>
+            </w:r>
+            <w:r>
+              <w:rPr>
+                <w:rFonts w:ascii="Cascadia Mono" w:hAnsi="Cascadia Mono" w:cs="Cascadia Mono"/>
+                <w:color w:val="000000"/>
+                <w:sz w:val="19"/>
+                <w:szCs w:val="19"/>
+                <w:lang w:val="es-SV"/>
+              </w:rPr>
+              <w:t>profesion</w:t>
+            </w:r>
+            <w:r>
+              <w:rPr>
+                <w:lang w:val="es-SV"/>
+              </w:rPr>
+              <w:t>A</w:t>
+            </w:r>
+            <w:r>
+              <w:rPr>
+                <w:lang w:val="es-SV"/>
+              </w:rPr>
+              <w:t>]</w:t>
+            </w:r>
+          </w:p>
+        </w:tc>
+      </w:tr>
+      <w:tr>
+        <w:trPr>
+          <w:trHeight w:val="380"/>
+        </w:trPr>
+        <w:tc>
+          <w:tcPr>
+            <w:tcW w:w="4748" w:type="dxa"/>
+          </w:tcPr>
+          <w:p>
+            <w:pPr>
+              <w:rPr>
+                <w:b/>
+                <w:bCs/>
+              </w:rPr>
+            </w:pPr>
+            <w:r>
+              <w:rPr>
+                <w:b/>
+                <w:bCs/>
+              </w:rPr>
+              <w:t>DOMICILIO:</w:t>
+            </w:r>
+            <w:r>
+              <w:rPr>
+                <w:b/>
+                <w:bCs/>
+              </w:rPr>
+              <w:t xml:space="preserve"> </w:t>
+            </w:r>
+            <w:r>
+              <w:rPr>
+                <w:lang w:val="es-SV"/>
+              </w:rPr>
+              <w:t>[</w:t>
+            </w:r>
+            <w:r>
+              <w:rPr>
+                <w:rFonts w:ascii="Cascadia Mono" w:hAnsi="Cascadia Mono" w:cs="Cascadia Mono"/>
+                <w:color w:val="000000"/>
+                <w:sz w:val="19"/>
+                <w:szCs w:val="19"/>
+                <w:lang w:val="es-SV"/>
+              </w:rPr>
+              <w:t>domicilioA</w:t>
+            </w:r>
+            <w:r>
+              <w:rPr>
+                <w:lang w:val="es-SV"/>
+              </w:rPr>
+              <w:t>]</w:t>
+            </w:r>
+          </w:p>
+        </w:tc>
+      </w:tr>
+      <w:tr>
+        <w:trPr>
+          <w:trHeight w:val="380"/>
+        </w:trPr>
+        <w:tc>
+          <w:tcPr>
+            <w:tcW w:w="4748" w:type="dxa"/>
+          </w:tcPr>
+          <w:p>
+            <w:pPr>
+              <w:rPr>
+                <w:b/>
+                <w:bCs/>
+              </w:rPr>
+            </w:pPr>
+            <w:r>
+              <w:rPr>
+                <w:b/>
+                <w:bCs/>
+              </w:rPr>
+              <w:t>DIRECCION:</w:t>
+            </w:r>
+            <w:r>
+              <w:rPr>
+                <w:b/>
+                <w:bCs/>
+              </w:rPr>
+              <w:t xml:space="preserve"> </w:t>
+            </w:r>
+            <w:r>
+              <w:rPr>
+                <w:lang w:val="es-SV"/>
+              </w:rPr>
+              <w:t>[</w:t>
+            </w:r>
+            <w:r>
+              <w:rPr>
+                <w:rFonts w:ascii="Cascadia Mono" w:hAnsi="Cascadia Mono" w:cs="Cascadia Mono"/>
+                <w:color w:val="000000"/>
+                <w:sz w:val="19"/>
+                <w:szCs w:val="19"/>
+                <w:lang w:val="es-SV"/>
+              </w:rPr>
+              <w:t>domicilioA</w:t>
+            </w:r>
+            <w:r>
+              <w:rPr>
+                <w:lang w:val="es-SV"/>
+              </w:rPr>
+              <w:t>]</w:t>
+            </w:r>
+          </w:p>
+        </w:tc>
+      </w:tr>
+      <w:tr>
+        <w:trPr>
+          <w:trHeight w:val="380"/>
+        </w:trPr>
+        <w:tc>
+          <w:tcPr>
+            <w:tcW w:w="4748" w:type="dxa"/>
+          </w:tcPr>
+          <w:p>
+            <w:pPr>
+              <w:rPr>
+                <w:b/>
+                <w:bCs/>
+              </w:rPr>
+            </w:pPr>
+            <w:r>
+              <w:rPr>
+                <w:b/>
+                <w:bCs/>
+              </w:rPr>
+              <w:t>NACIONALIDAD:</w:t>
+            </w:r>
+            <w:r>
+              <w:rPr>
+                <w:lang w:val="es-SV"/>
+              </w:rPr>
+              <w:t>[</w:t>
+            </w:r>
+            <w:r>
+              <w:rPr>
+                <w:rFonts w:ascii="Cascadia Mono" w:hAnsi="Cascadia Mono" w:cs="Cascadia Mono"/>
+                <w:color w:val="000000"/>
+                <w:sz w:val="19"/>
+                <w:szCs w:val="19"/>
+                <w:lang w:val="es-SV"/>
+              </w:rPr>
+              <w:t>nacionalidadA</w:t>
+            </w:r>
+            <w:r>
+              <w:rPr>
+                <w:lang w:val="es-SV"/>
+              </w:rPr>
+              <w:t>]</w:t>
+            </w:r>
+          </w:p>
+        </w:tc>
+      </w:tr>
+      <w:tr>
+        <w:trPr>
+          <w:trHeight w:val="359"/>
+        </w:trPr>
+        <w:tc>
+          <w:tcPr>
+            <w:tcW w:w="4748" w:type="dxa"/>
+          </w:tcPr>
+          <w:p>
+            <w:pPr>
+              <w:rPr>
+                <w:b/>
+                <w:bCs/>
+              </w:rPr>
+            </w:pPr>
+            <w:r>
+              <w:rPr>
+                <w:lang w:val="es-SV"/>
+              </w:rPr>
+              <w:t>[</w:t>
+            </w:r>
+            <w:r>
+              <w:rPr>
+                <w:rFonts w:ascii="Cascadia Mono" w:hAnsi="Cascadia Mono" w:cs="Cascadia Mono"/>
+                <w:color w:val="000000"/>
+                <w:sz w:val="19"/>
+                <w:szCs w:val="19"/>
+                <w:lang w:val="es-SV"/>
+              </w:rPr>
+              <w:t>TipoDocA</w:t>
+            </w:r>
+            <w:r>
+              <w:rPr>
+                <w:lang w:val="es-SV"/>
+              </w:rPr>
+              <w:t>]</w:t>
+            </w:r>
+            <w:r>
+              <w:rPr>
+                <w:b/>
+                <w:bCs/>
+              </w:rPr>
+              <w:t>:</w:t>
+            </w:r>
+            <w:r>
+              <w:rPr>
+                <w:b/>
+                <w:bCs/>
+              </w:rPr>
+              <w:t xml:space="preserve"> </w:t>
+            </w:r>
+            <w:r>
+              <w:rPr>
+                <w:lang w:val="es-SV"/>
+              </w:rPr>
+              <w:t>[</w:t>
+            </w:r>
+            <w:r>
+              <w:rPr>
+                <w:rFonts w:ascii="Cascadia Mono" w:hAnsi="Cascadia Mono" w:cs="Cascadia Mono"/>
+                <w:color w:val="000000"/>
+                <w:sz w:val="19"/>
+                <w:szCs w:val="19"/>
+                <w:lang w:val="es-SV"/>
+              </w:rPr>
+              <w:t>numDocIdA</w:t>
+            </w:r>
+            <w:r>
+              <w:rPr>
+                <w:lang w:val="es-SV"/>
+              </w:rPr>
+              <w:t>]</w:t>
+            </w:r>
+          </w:p>
+        </w:tc>
+      </w:tr>
+      <w:tr>
+        <w:trPr>
+          <w:trHeight w:val="380"/>
+        </w:trPr>
+        <w:tc>
+          <w:tcPr>
+            <w:tcW w:w="4748" w:type="dxa"/>
+          </w:tcPr>
+          <w:p>
+            <w:pPr>
+              <w:rPr>
+                <w:b/>
+                <w:bCs/>
+              </w:rPr>
+            </w:pPr>
+            <w:r>
+              <w:rPr>
+                <w:b/>
+                <w:bCs/>
+              </w:rPr>
+              <w:t>EXPEDIDO EN:</w:t>
+            </w:r>
+          </w:p>
+        </w:tc>
+      </w:tr>
+      <w:tr>
+        <w:trPr>
+          <w:trHeight w:val="359"/>
+        </w:trPr>
+        <w:tc>
+          <w:tcPr>
+            <w:tcW w:w="4748" w:type="dxa"/>
+          </w:tcPr>
+          <w:p>
+            <w:r>
+              <w:t>Que en lo sucesivo se llamará “LA EMPRESA” o “EL</w:t>
+            </w:r>
+          </w:p>
+          <w:p>
+            <w:r>
+              <w:t>PATRONO”</w:t>
+            </w:r>
+          </w:p>
+          <w:p>
+            <w:r>
+              <w:t>Actuando como Apoderado de la Sociedad.</w:t>
+            </w:r>
+          </w:p>
+        </w:tc>
+      </w:tr>
+    </w:tbl>
     <w:p/>
     <w:p>
       <w:pPr>
@@ -1369,13 +1281,51 @@
       </w:r>
       <w:r>
         <w:rPr>
-          <w:rFonts w:ascii="Arial" w:hAnsi="Arial" w:cs="Arial"/>
-          <w:b/>
-          <w:bCs/>
-          <w:sz w:val="24"/>
-          <w:szCs w:val="24"/>
-        </w:rPr>
-        <w:t>OSCAR JOAQUÍN CORNEJO MAZA</w:t>
+          <w:lang w:val="es-SV"/>
+        </w:rPr>
+        <w:t>[n</w:t>
+      </w:r>
+      <w:r>
+        <w:rPr>
+          <w:lang w:val="es-SV"/>
+        </w:rPr>
+        <w:t>ombre</w:t>
+      </w:r>
+      <w:r>
+        <w:rPr>
+          <w:lang w:val="es-SV"/>
+        </w:rPr>
+        <w:t>A</w:t>
+      </w:r>
+      <w:r>
+        <w:rPr>
+          <w:lang w:val="es-SV"/>
+        </w:rPr>
+        <w:t>]</w:t>
+      </w:r>
+      <w:r>
+        <w:rPr>
+          <w:lang w:val="es-SV"/>
+        </w:rPr>
+        <w:t xml:space="preserve">  [a</w:t>
+      </w:r>
+      <w:r>
+        <w:rPr>
+          <w:lang w:val="es-SV"/>
+        </w:rPr>
+        <w:t>pellido</w:t>
+      </w:r>
+      <w:r>
+        <w:rPr>
+          <w:lang w:val="es-SV"/>
+        </w:rPr>
+        <w:t>A</w:t>
+      </w:r>
+      <w:r>
+        <w:rPr>
+          <w:lang w:val="es-SV"/>
+        </w:rPr>
+        <w:t>]</w:t>
       </w:r>
       <w:r>
         <w:rPr>
@@ -1599,13 +1549,7 @@
           <w:sz w:val="24"/>
           <w:szCs w:val="24"/>
         </w:rPr>
-        <w:t xml:space="preserve">TOYYODA </w:t>
-      </w:r>
-      <w:r>
-        <w:rPr>
-          <w:lang w:val="es-SV"/>
-        </w:rPr>
-        <w:t>[</w:t>
+        <w:t>TOY</w:t>
       </w:r>
       <w:r>
         <w:rPr>
@@ -1615,20 +1559,10 @@
           <w:sz w:val="24"/>
           <w:szCs w:val="24"/>
         </w:rPr>
-        <w:t>idPais</w:t>
-      </w:r>
-      <w:r>
-        <w:rPr>
-          <w:lang w:val="es-SV"/>
-        </w:rPr>
-        <w:t>]</w:t>
-      </w:r>
-      <w:r>
-        <w:rPr>
-          <w:lang w:val="es-SV"/>
-        </w:rPr>
-        <w:t xml:space="preserve">  </w:t>
-      </w:r>
+        <w:t xml:space="preserve"> </w:t>
+      </w:r>
+      <w:bookmarkStart w:id="0" w:name="_GoBack"/>
+      <w:bookmarkEnd w:id="0"/>
       <w:r>
         <w:rPr>
           <w:rFonts w:ascii="Arial" w:hAnsi="Arial" w:cs="Arial"/>
@@ -1637,15 +1571,13 @@
           <w:sz w:val="24"/>
           <w:szCs w:val="24"/>
         </w:rPr>
-        <w:t>S.A. DE C.V.,</w:t>
-      </w:r>
-      <w:r>
-        <w:rPr>
-          <w:rFonts w:ascii="Arial" w:hAnsi="Arial" w:cs="Arial"/>
-          <w:sz w:val="24"/>
-          <w:szCs w:val="24"/>
-        </w:rPr>
-        <w:t xml:space="preserve"> con serie número </w:t>
+        <w:t xml:space="preserve">YODA </w:t>
+      </w:r>
+      <w:r>
+        <w:rPr>
+          <w:lang w:val="es-SV"/>
+        </w:rPr>
+        <w:t>[</w:t>
       </w:r>
       <w:r>
         <w:rPr>
@@ -1655,15 +1587,37 @@
           <w:sz w:val="24"/>
           <w:szCs w:val="24"/>
         </w:rPr>
-        <w:t>D039</w:t>
-      </w:r>
-      <w:r>
-        <w:rPr>
-          <w:rFonts w:ascii="Arial" w:hAnsi="Arial" w:cs="Arial"/>
-          <w:sz w:val="24"/>
-          <w:szCs w:val="24"/>
-        </w:rPr>
-        <w:t>, así como las demás que le indique su jefe inmediato o superior jerárquico, relacionadas a su puesto de trabajo y que tengan relación a la actividad de la Empresa, y cualquier otra diligencia o trámite legal que le sea requerido.</w:t>
+        <w:t>idPais</w:t>
+      </w:r>
+      <w:r>
+        <w:rPr>
+          <w:lang w:val="es-SV"/>
+        </w:rPr>
+        <w:t>]</w:t>
+      </w:r>
+      <w:r>
+        <w:rPr>
+          <w:lang w:val="es-SV"/>
+        </w:rPr>
+        <w:t xml:space="preserve">  </w:t>
+      </w:r>
+      <w:r>
+        <w:rPr>
+          <w:rFonts w:ascii="Arial" w:hAnsi="Arial" w:cs="Arial"/>
+          <w:b/>
+          <w:bCs/>
+          <w:sz w:val="24"/>
+          <w:szCs w:val="24"/>
+        </w:rPr>
+        <w:t>S.A. DE C.V.,</w:t>
+      </w:r>
+      <w:r>
+        <w:rPr>
+          <w:rFonts w:ascii="Arial" w:hAnsi="Arial" w:cs="Arial"/>
+          <w:sz w:val="24"/>
+          <w:szCs w:val="24"/>
+        </w:rPr>
+        <w:t xml:space="preserve"> así como las demás que le indique su jefe inmediato o superior jerárquico, relacionadas a su puesto de trabajo y que tengan relación a la actividad de la Empresa, y cualquier otra diligencia o trámite legal que le sea requerido.</w:t>
       </w:r>
     </w:p>
     <w:p>
@@ -1908,23 +1862,7 @@
           <w:sz w:val="24"/>
           <w:szCs w:val="24"/>
         </w:rPr>
-        <w:t xml:space="preserve"> EL SALVADOR </w:t>
-      </w:r>
-      <w:r>
-        <w:rPr>
-          <w:rFonts w:ascii="Arial" w:hAnsi="Arial" w:cs="Arial"/>
-          <w:sz w:val="24"/>
-          <w:szCs w:val="24"/>
-        </w:rPr>
-        <w:t>ubicad</w:t>
-      </w:r>
-      <w:r>
-        <w:rPr>
-          <w:rFonts w:ascii="Arial" w:hAnsi="Arial" w:cs="Arial"/>
-          <w:sz w:val="24"/>
-          <w:szCs w:val="24"/>
-        </w:rPr>
-        <w:t xml:space="preserve">as en </w:t>
+        <w:t xml:space="preserve"> </w:t>
       </w:r>
       <w:r>
         <w:rPr>
@@ -1934,7 +1872,39 @@
           <w:sz w:val="24"/>
           <w:szCs w:val="24"/>
         </w:rPr>
-        <w:t>Av. Narciso Monterrey 14A, Zacatecoluca, La Paz, El salvador</w:t>
+        <w:t xml:space="preserve">[idPais] </w:t>
+      </w:r>
+      <w:r>
+        <w:rPr>
+          <w:rFonts w:ascii="Arial" w:hAnsi="Arial" w:cs="Arial"/>
+          <w:sz w:val="24"/>
+          <w:szCs w:val="24"/>
+        </w:rPr>
+        <w:t>ubicad</w:t>
+      </w:r>
+      <w:r>
+        <w:rPr>
+          <w:rFonts w:ascii="Arial" w:hAnsi="Arial" w:cs="Arial"/>
+          <w:sz w:val="24"/>
+          <w:szCs w:val="24"/>
+        </w:rPr>
+        <w:t>as en</w:t>
+      </w:r>
+      <w:r>
+        <w:rPr>
+          <w:rFonts w:ascii="Arial" w:hAnsi="Arial" w:cs="Arial"/>
+          <w:sz w:val="24"/>
+          <w:szCs w:val="24"/>
+        </w:rPr>
+        <w:t xml:space="preserve"> </w:t>
+      </w:r>
+      <w:r>
+        <w:rPr>
+          <w:rFonts w:ascii="Arial" w:hAnsi="Arial" w:cs="Arial"/>
+          <w:sz w:val="24"/>
+          <w:szCs w:val="24"/>
+        </w:rPr>
+        <w:t>[direccionPais]</w:t>
       </w:r>
       <w:r>
         <w:rPr>

</xml_diff>